<commit_message>
Final Version Before Update
</commit_message>
<xml_diff>
--- a/information/WordAddon.docx
+++ b/information/WordAddon.docx
@@ -70,7 +70,39 @@
           <w:szCs w:val="22"/>
           <w:lang w:val="nl-NL" w:eastAsia="en-GB"/>
         </w:rPr>
-        <w:t>Het doel van dit project is het versimpelen van de overgangsvergadering.</w:t>
+        <w:t xml:space="preserve">Het doel van dit project is het versimpelen van de </w:t>
+      </w:r>
+      <w:r>
+        <w:rPr>
+          <w:rFonts w:ascii="Arial" w:eastAsia="Times New Roman" w:hAnsi="Arial" w:cs="Arial"/>
+          <w:color w:val="000000"/>
+          <w:sz w:val="22"/>
+          <w:szCs w:val="22"/>
+          <w:lang w:val="nl-NL" w:eastAsia="en-GB"/>
+        </w:rPr>
+        <w:t xml:space="preserve">vergadering die plaatsvinden op </w:t>
+      </w:r>
+      <w:proofErr w:type="spellStart"/>
+      <w:r>
+        <w:rPr>
+          <w:rFonts w:ascii="Arial" w:eastAsia="Times New Roman" w:hAnsi="Arial" w:cs="Arial"/>
+          <w:color w:val="000000"/>
+          <w:sz w:val="22"/>
+          <w:szCs w:val="22"/>
+          <w:lang w:val="nl-NL" w:eastAsia="en-GB"/>
+        </w:rPr>
+        <w:t>weredi</w:t>
+      </w:r>
+      <w:proofErr w:type="spellEnd"/>
+      <w:r>
+        <w:rPr>
+          <w:rFonts w:ascii="Arial" w:eastAsia="Times New Roman" w:hAnsi="Arial" w:cs="Arial"/>
+          <w:color w:val="000000"/>
+          <w:sz w:val="22"/>
+          <w:szCs w:val="22"/>
+          <w:lang w:val="nl-NL" w:eastAsia="en-GB"/>
+        </w:rPr>
+        <w:t>.</w:t>
       </w:r>
     </w:p>
     <w:p>
@@ -277,6 +309,16 @@
           <w:lang w:val="nl-NL" w:eastAsia="en-GB"/>
         </w:rPr>
       </w:pPr>
+      <w:r>
+        <w:rPr>
+          <w:rFonts w:ascii="Arial" w:eastAsia="Times New Roman" w:hAnsi="Arial" w:cs="Arial"/>
+          <w:color w:val="000000"/>
+          <w:sz w:val="26"/>
+          <w:szCs w:val="26"/>
+          <w:lang w:val="nl-NL" w:eastAsia="en-GB"/>
+        </w:rPr>
+        <w:t>Systeem om makkelijk een magister export om te zetten naar een goede tabel</w:t>
+      </w:r>
     </w:p>
     <w:p>
       <w:pPr>
@@ -330,38 +372,6 @@
           <w:lang w:val="nl-NL" w:eastAsia="en-GB"/>
         </w:rPr>
       </w:pPr>
-      <w:r>
-        <w:rPr>
-          <w:rFonts w:ascii="Arial" w:eastAsia="Times New Roman" w:hAnsi="Arial" w:cs="Arial"/>
-          <w:color w:val="000000"/>
-          <w:sz w:val="26"/>
-          <w:szCs w:val="26"/>
-          <w:lang w:val="nl-NL" w:eastAsia="en-GB"/>
-        </w:rPr>
-        <w:t xml:space="preserve">Systeem dat suggesties geeft </w:t>
-      </w:r>
-      <w:proofErr w:type="spellStart"/>
-      <w:r>
-        <w:rPr>
-          <w:rFonts w:ascii="Arial" w:eastAsia="Times New Roman" w:hAnsi="Arial" w:cs="Arial"/>
-          <w:color w:val="000000"/>
-          <w:sz w:val="26"/>
-          <w:szCs w:val="26"/>
-          <w:lang w:val="nl-NL" w:eastAsia="en-GB"/>
-        </w:rPr>
-        <w:t>d.m.v</w:t>
-      </w:r>
-      <w:proofErr w:type="spellEnd"/>
-      <w:r>
-        <w:rPr>
-          <w:rFonts w:ascii="Arial" w:eastAsia="Times New Roman" w:hAnsi="Arial" w:cs="Arial"/>
-          <w:color w:val="000000"/>
-          <w:sz w:val="26"/>
-          <w:szCs w:val="26"/>
-          <w:lang w:val="nl-NL" w:eastAsia="en-GB"/>
-        </w:rPr>
-        <w:t xml:space="preserve"> cijfers/aantekeningen</w:t>
-      </w:r>
     </w:p>
     <w:p>
       <w:pPr>
@@ -418,7 +428,29 @@
           <w:szCs w:val="22"/>
           <w:lang w:val="nl-NL" w:eastAsia="en-GB"/>
         </w:rPr>
-        <w:t>//TODO</w:t>
+        <w:t xml:space="preserve">Aangezien ik alleen werk lijkt me een planning onnodig, ik volg het lijstje van de must have en </w:t>
+      </w:r>
+      <w:proofErr w:type="spellStart"/>
+      <w:r>
+        <w:rPr>
+          <w:rFonts w:ascii="Arial" w:eastAsia="Times New Roman" w:hAnsi="Arial" w:cs="Arial"/>
+          <w:color w:val="000000"/>
+          <w:sz w:val="22"/>
+          <w:szCs w:val="22"/>
+          <w:lang w:val="nl-NL" w:eastAsia="en-GB"/>
+        </w:rPr>
+        <w:t>should</w:t>
+      </w:r>
+      <w:proofErr w:type="spellEnd"/>
+      <w:r>
+        <w:rPr>
+          <w:rFonts w:ascii="Arial" w:eastAsia="Times New Roman" w:hAnsi="Arial" w:cs="Arial"/>
+          <w:color w:val="000000"/>
+          <w:sz w:val="22"/>
+          <w:szCs w:val="22"/>
+          <w:lang w:val="nl-NL" w:eastAsia="en-GB"/>
+        </w:rPr>
+        <w:t xml:space="preserve"> have, en dan heb ik uiteindelijk een goed werkend product.</w:t>
       </w:r>
     </w:p>
     <w:p>
@@ -464,7 +496,29 @@
           <w:szCs w:val="22"/>
           <w:lang w:val="nl-NL" w:eastAsia="en-GB"/>
         </w:rPr>
-        <w:t>//TODO</w:t>
+        <w:t xml:space="preserve">Staat in de GitHub, deze wordt bijna altijd </w:t>
+      </w:r>
+      <w:proofErr w:type="spellStart"/>
+      <w:r>
+        <w:rPr>
+          <w:rFonts w:ascii="Arial" w:eastAsia="Times New Roman" w:hAnsi="Arial" w:cs="Arial"/>
+          <w:color w:val="000000"/>
+          <w:sz w:val="22"/>
+          <w:szCs w:val="22"/>
+          <w:lang w:val="nl-NL" w:eastAsia="en-GB"/>
+        </w:rPr>
+        <w:t>geüpdate</w:t>
+      </w:r>
+      <w:proofErr w:type="spellEnd"/>
+      <w:r>
+        <w:rPr>
+          <w:rFonts w:ascii="Arial" w:eastAsia="Times New Roman" w:hAnsi="Arial" w:cs="Arial"/>
+          <w:color w:val="000000"/>
+          <w:sz w:val="22"/>
+          <w:szCs w:val="22"/>
+          <w:lang w:val="nl-NL" w:eastAsia="en-GB"/>
+        </w:rPr>
+        <w:t xml:space="preserve"> als er aanpassingen worden gedaan aan het project.</w:t>
       </w:r>
     </w:p>
     <w:p>
@@ -518,11 +572,7 @@
           <w:lang w:eastAsia="en-GB"/>
         </w:rPr>
       </w:pPr>
-    </w:p>
-    <w:p>
-      <w:pPr>
-        <w:spacing w:before="360" w:after="120"/>
-        <w:outlineLvl w:val="1"/>
+      <w:r>
         <w:rPr>
           <w:rFonts w:ascii="Arial" w:eastAsia="Times New Roman" w:hAnsi="Arial" w:cs="Arial"/>
           <w:color w:val="000000"/>
@@ -530,17 +580,28 @@
           <w:szCs w:val="32"/>
           <w:lang w:eastAsia="en-GB"/>
         </w:rPr>
-      </w:pPr>
+        <w:lastRenderedPageBreak/>
+        <w:t>Schet</w:t>
+      </w:r>
       <w:r>
         <w:rPr>
           <w:rFonts w:ascii="Arial" w:eastAsia="Times New Roman" w:hAnsi="Arial" w:cs="Arial"/>
           <w:color w:val="000000"/>
           <w:sz w:val="32"/>
           <w:szCs w:val="32"/>
-          <w:lang w:eastAsia="en-GB"/>
-        </w:rPr>
-        <w:lastRenderedPageBreak/>
-        <w:t>Schetsen</w:t>
+          <w:lang w:val="nl-NL" w:eastAsia="en-GB"/>
+        </w:rPr>
+        <w:t>s</w:t>
+      </w:r>
+      <w:r>
+        <w:rPr>
+          <w:rFonts w:ascii="Arial" w:eastAsia="Times New Roman" w:hAnsi="Arial" w:cs="Arial"/>
+          <w:color w:val="000000"/>
+          <w:sz w:val="32"/>
+          <w:szCs w:val="32"/>
+          <w:lang w:eastAsia="en-GB"/>
+        </w:rPr>
+        <w:t>en</w:t>
       </w:r>
     </w:p>
     <w:p>
@@ -680,121 +741,89 @@
     </w:p>
     <w:p>
       <w:pPr>
-        <w:rPr>
-          <w:rFonts w:ascii="Arial" w:eastAsia="Times New Roman" w:hAnsi="Arial" w:cs="Arial"/>
+        <w:spacing w:before="360" w:after="120"/>
+        <w:outlineLvl w:val="1"/>
+        <w:rPr>
+          <w:rFonts w:eastAsia="Times New Roman" w:cstheme="minorHAnsi"/>
           <w:color w:val="000000"/>
           <w:sz w:val="22"/>
           <w:szCs w:val="22"/>
           <w:lang w:val="nl-NL" w:eastAsia="en-GB"/>
         </w:rPr>
       </w:pPr>
-      <w:r>
-        <w:rPr>
-          <w:rFonts w:ascii="Arial" w:eastAsia="Times New Roman" w:hAnsi="Arial" w:cs="Arial"/>
+      <w:hyperlink r:id="rId7" w:history="1">
+        <w:r>
+          <w:rPr>
+            <w:rStyle w:val="Hyperlink"/>
+            <w:rFonts w:eastAsia="Times New Roman" w:cstheme="minorHAnsi"/>
+            <w:sz w:val="22"/>
+            <w:szCs w:val="22"/>
+            <w:lang w:val="nl-NL" w:eastAsia="en-GB"/>
+          </w:rPr>
+          <w:t>https://www.youtube.com/watch?v=ZWw-fJ7eldU</w:t>
+        </w:r>
+      </w:hyperlink>
+    </w:p>
+    <w:p>
+      <w:pPr>
+        <w:spacing w:before="360" w:after="120"/>
+        <w:outlineLvl w:val="1"/>
+        <w:rPr>
+          <w:rFonts w:eastAsia="Times New Roman" w:cstheme="minorHAnsi"/>
           <w:color w:val="000000"/>
           <w:sz w:val="22"/>
           <w:szCs w:val="22"/>
           <w:lang w:val="nl-NL" w:eastAsia="en-GB"/>
         </w:rPr>
-        <w:t>//TODO</w:t>
-      </w:r>
-    </w:p>
-    <w:p>
-      <w:pPr>
-        <w:rPr>
-          <w:rFonts w:ascii="Times New Roman" w:eastAsia="Times New Roman" w:hAnsi="Times New Roman" w:cs="Times New Roman"/>
-          <w:color w:val="000000"/>
-          <w:lang w:eastAsia="en-GB"/>
-        </w:rPr>
-      </w:pPr>
-      <w:r>
-        <w:rPr>
-          <w:rFonts w:ascii="Arial" w:eastAsia="Times New Roman" w:hAnsi="Arial" w:cs="Arial"/>
-          <w:color w:val="000000"/>
-          <w:sz w:val="22"/>
-          <w:szCs w:val="22"/>
-          <w:lang w:eastAsia="en-GB"/>
-        </w:rPr>
-        <w:t>De meeste groepen gebruiken een bepaalde tutorial(s) of bron(nen). </w:t>
-      </w:r>
-    </w:p>
-    <w:p>
-      <w:pPr>
-        <w:numPr>
-          <w:ilvl w:val="0"/>
-          <w:numId w:val="11"/>
-        </w:numPr>
-        <w:textAlignment w:val="baseline"/>
-        <w:rPr>
-          <w:rFonts w:ascii="Arial" w:eastAsia="Times New Roman" w:hAnsi="Arial" w:cs="Arial"/>
-          <w:color w:val="000000"/>
-          <w:sz w:val="22"/>
-          <w:szCs w:val="22"/>
-          <w:lang w:eastAsia="en-GB"/>
-        </w:rPr>
-      </w:pPr>
-      <w:r>
-        <w:rPr>
-          <w:rFonts w:ascii="Arial" w:eastAsia="Times New Roman" w:hAnsi="Arial" w:cs="Arial"/>
-          <w:color w:val="000000"/>
-          <w:sz w:val="22"/>
-          <w:szCs w:val="22"/>
-          <w:lang w:eastAsia="en-GB"/>
-        </w:rPr>
-        <w:t>Noteer de belangrijkste bronnen/tutorials</w:t>
-      </w:r>
-    </w:p>
-    <w:p>
-      <w:pPr>
-        <w:numPr>
-          <w:ilvl w:val="0"/>
-          <w:numId w:val="11"/>
-        </w:numPr>
-        <w:textAlignment w:val="baseline"/>
-        <w:rPr>
-          <w:rFonts w:ascii="Arial" w:eastAsia="Times New Roman" w:hAnsi="Arial" w:cs="Arial"/>
-          <w:color w:val="000000"/>
-          <w:sz w:val="22"/>
-          <w:szCs w:val="22"/>
-          <w:lang w:eastAsia="en-GB"/>
-        </w:rPr>
-      </w:pPr>
-      <w:r>
-        <w:rPr>
-          <w:rFonts w:ascii="Arial" w:eastAsia="Times New Roman" w:hAnsi="Arial" w:cs="Arial"/>
-          <w:color w:val="000000"/>
-          <w:sz w:val="22"/>
-          <w:szCs w:val="22"/>
-          <w:lang w:eastAsia="en-GB"/>
-        </w:rPr>
-        <w:t>In een bijlage komt een lijstje met spullen die je nodig hebt (indien je die nodig hebt).</w:t>
-      </w:r>
-    </w:p>
-    <w:p>
-      <w:pPr>
-        <w:spacing w:before="400" w:after="120"/>
-        <w:outlineLvl w:val="0"/>
-        <w:rPr>
-          <w:rFonts w:ascii="Arial" w:eastAsia="Times New Roman" w:hAnsi="Arial" w:cs="Arial"/>
-          <w:color w:val="000000"/>
-          <w:kern w:val="36"/>
-          <w:sz w:val="40"/>
-          <w:szCs w:val="40"/>
-          <w:lang w:eastAsia="en-GB"/>
-        </w:rPr>
-      </w:pPr>
-    </w:p>
-    <w:p>
-      <w:pPr>
-        <w:spacing w:before="400" w:after="120"/>
-        <w:outlineLvl w:val="0"/>
-        <w:rPr>
-          <w:rFonts w:ascii="Arial" w:eastAsia="Times New Roman" w:hAnsi="Arial" w:cs="Arial"/>
-          <w:color w:val="000000"/>
-          <w:kern w:val="36"/>
-          <w:sz w:val="40"/>
-          <w:szCs w:val="40"/>
-          <w:lang w:eastAsia="en-GB"/>
+      </w:pPr>
+      <w:hyperlink r:id="rId8" w:history="1">
+        <w:r>
+          <w:rPr>
+            <w:rStyle w:val="Hyperlink"/>
+            <w:rFonts w:eastAsia="Times New Roman" w:cstheme="minorHAnsi"/>
+            <w:sz w:val="22"/>
+            <w:szCs w:val="22"/>
+            <w:lang w:val="nl-NL" w:eastAsia="en-GB"/>
+          </w:rPr>
+          <w:t>https://learn.microsoft.com/en-us/office/dev/add-ins/quickstarts/word-quickstart?tabs=yeomangenerator</w:t>
+        </w:r>
+      </w:hyperlink>
+    </w:p>
+    <w:p>
+      <w:pPr>
+        <w:spacing w:before="360" w:after="120"/>
+        <w:outlineLvl w:val="1"/>
+        <w:rPr>
+          <w:rFonts w:eastAsia="Times New Roman" w:cstheme="minorHAnsi"/>
+          <w:color w:val="000000"/>
+          <w:sz w:val="22"/>
+          <w:szCs w:val="22"/>
+          <w:lang w:val="nl-NL" w:eastAsia="en-GB"/>
+        </w:rPr>
+      </w:pPr>
+      <w:hyperlink r:id="rId9" w:history="1">
+        <w:r>
+          <w:rPr>
+            <w:rStyle w:val="Hyperlink"/>
+            <w:rFonts w:eastAsia="Times New Roman" w:cstheme="minorHAnsi"/>
+            <w:sz w:val="22"/>
+            <w:szCs w:val="22"/>
+            <w:lang w:val="nl-NL" w:eastAsia="en-GB"/>
+          </w:rPr>
+          <w:t>https://www.c-sharpcorner.com/article/how-to-deploy-word-add-ins-to-your-organization/</w:t>
+        </w:r>
+      </w:hyperlink>
+    </w:p>
+    <w:p>
+      <w:pPr>
+        <w:spacing w:before="360" w:after="120"/>
+        <w:outlineLvl w:val="1"/>
+        <w:rPr>
+          <w:rFonts w:eastAsia="Times New Roman" w:cstheme="minorHAnsi"/>
+          <w:color w:val="000000"/>
+          <w:sz w:val="22"/>
+          <w:szCs w:val="22"/>
+          <w:lang w:val="nl-NL" w:eastAsia="en-GB"/>
         </w:rPr>
       </w:pPr>
     </w:p>
@@ -1830,8 +1859,8 @@
     </w:p>
     <w:p/>
     <w:sectPr>
-      <w:footerReference w:type="default" r:id="rId7"/>
-      <w:footerReference w:type="first" r:id="rId8"/>
+      <w:footerReference w:type="default" r:id="rId10"/>
+      <w:footerReference w:type="first" r:id="rId11"/>
       <w:pgSz w:w="11907" w:h="16839" w:code="9"/>
       <w:pgMar w:top="1901" w:right="1008" w:bottom="1440" w:left="1008" w:header="720" w:footer="432" w:gutter="0"/>
       <w:cols w:space="720"/>
@@ -1931,11 +1960,9 @@
     <w:r>
       <w:t xml:space="preserve">Rik Stokmans | Sg. </w:t>
     </w:r>
-    <w:proofErr w:type="spellStart"/>
     <w:r>
       <w:t>WereDi</w:t>
     </w:r>
-    <w:proofErr w:type="spellEnd"/>
   </w:p>
 </w:ftr>
 </file>
@@ -4260,23 +4287,7 @@
   </w:num>
   <w:num w:numId="16" w16cid:durableId="1090276368">
     <w:abstractNumId w:val="13"/>
-    <w:lvlOverride w:ilvl="1">
-      <w:lvl w:ilvl="1">
-        <w:numFmt w:val="bullet"/>
-        <w:lvlText w:val=""/>
-        <w:lvlJc w:val="left"/>
-        <w:pPr>
-          <w:tabs>
-            <w:tab w:val="num" w:pos="1440"/>
-          </w:tabs>
-          <w:ind w:left="1440" w:hanging="360"/>
-        </w:pPr>
-        <w:rPr>
-          <w:rFonts w:ascii="Symbol" w:hAnsi="Symbol" w:hint="default"/>
-          <w:sz w:val="20"/>
-        </w:rPr>
-      </w:lvl>
-    </w:lvlOverride>
+    <w:lvlOverride w:ilvl="0"/>
   </w:num>
   <w:num w:numId="17" w16cid:durableId="1090276368">
     <w:abstractNumId w:val="13"/>
@@ -4297,46 +4308,14 @@
         </w:rPr>
       </w:lvl>
     </w:lvlOverride>
-    <w:lvlOverride w:ilvl="2">
-      <w:lvl w:ilvl="2">
-        <w:numFmt w:val="bullet"/>
-        <w:lvlText w:val=""/>
-        <w:lvlJc w:val="left"/>
-        <w:pPr>
-          <w:tabs>
-            <w:tab w:val="num" w:pos="2160"/>
-          </w:tabs>
-          <w:ind w:left="2160" w:hanging="360"/>
-        </w:pPr>
-        <w:rPr>
-          <w:rFonts w:ascii="Symbol" w:hAnsi="Symbol" w:hint="default"/>
-          <w:sz w:val="20"/>
-        </w:rPr>
-      </w:lvl>
-    </w:lvlOverride>
+    <w:lvlOverride w:ilvl="0"/>
   </w:num>
   <w:num w:numId="18" w16cid:durableId="308825486">
     <w:abstractNumId w:val="11"/>
   </w:num>
   <w:num w:numId="19" w16cid:durableId="1605847543">
     <w:abstractNumId w:val="11"/>
-    <w:lvlOverride w:ilvl="1">
-      <w:lvl w:ilvl="1">
-        <w:numFmt w:val="bullet"/>
-        <w:lvlText w:val=""/>
-        <w:lvlJc w:val="left"/>
-        <w:pPr>
-          <w:tabs>
-            <w:tab w:val="num" w:pos="1440"/>
-          </w:tabs>
-          <w:ind w:left="1440" w:hanging="360"/>
-        </w:pPr>
-        <w:rPr>
-          <w:rFonts w:ascii="Symbol" w:hAnsi="Symbol" w:hint="default"/>
-          <w:sz w:val="20"/>
-        </w:rPr>
-      </w:lvl>
-    </w:lvlOverride>
+    <w:lvlOverride w:ilvl="0"/>
   </w:num>
   <w:num w:numId="20" w16cid:durableId="21981994">
     <w:abstractNumId w:val="4"/>
@@ -5611,6 +5590,29 @@
       <w:contextualSpacing/>
     </w:pPr>
   </w:style>
+  <w:style w:type="character" w:styleId="Hyperlink">
+    <w:name w:val="Hyperlink"/>
+    <w:basedOn w:val="DefaultParagraphFont"/>
+    <w:uiPriority w:val="99"/>
+    <w:unhideWhenUsed/>
+    <w:rsid w:val="00C53D2E"/>
+    <w:rPr>
+      <w:color w:val="0072C6" w:themeColor="hyperlink"/>
+      <w:u w:val="single"/>
+    </w:rPr>
+  </w:style>
+  <w:style w:type="character" w:styleId="UnresolvedMention">
+    <w:name w:val="Unresolved Mention"/>
+    <w:basedOn w:val="DefaultParagraphFont"/>
+    <w:uiPriority w:val="99"/>
+    <w:semiHidden/>
+    <w:unhideWhenUsed/>
+    <w:rsid w:val="00C53D2E"/>
+    <w:rPr>
+      <w:color w:val="605E5C"/>
+      <w:shd w:val="clear" w:color="auto" w:fill="E1DFDD"/>
+    </w:rPr>
+  </w:style>
 </w:styles>
 </file>
 

</xml_diff>